<commit_message>
Draft report. Nearly finished.
</commit_message>
<xml_diff>
--- a/specification/dds_java_psm_inventory.docx
+++ b/specification/dds_java_psm_inventory.docx
@@ -88,14 +88,16 @@
       <w:r>
         <w:t xml:space="preserve">Document # </w:t>
       </w:r>
-      <w:proofErr w:type="spellStart"/>
-      <w:r>
-        <w:t>ptc</w:t>
-      </w:r>
-      <w:proofErr w:type="spellEnd"/>
-      <w:r>
-        <w:t>/2012-10-13</w:t>
-      </w:r>
+      <w:del w:id="0" w:author="Sumant Tambe" w:date="2012-12-04T14:37:00Z">
+        <w:r>
+          <w:delText>ptc/2012-10-13</w:delText>
+        </w:r>
+      </w:del>
+      <w:ins w:id="1" w:author="Sumant Tambe" w:date="2012-12-04T14:37:00Z">
+        <w:r>
+          <w:t>ptc/2012-12-05</w:t>
+        </w:r>
+      </w:ins>
     </w:p>
     <w:p>
       <w:pPr>
@@ -131,28 +133,7 @@
         <w:t>Primary contact for this submission:</w:t>
       </w:r>
       <w:r>
-        <w:t xml:space="preserve"> Sumant Tambe (</w:t>
-      </w:r>
-      <w:proofErr w:type="spellStart"/>
-      <w:proofErr w:type="gramStart"/>
-      <w:r>
-        <w:t>sumant</w:t>
-      </w:r>
-      <w:proofErr w:type="spellEnd"/>
-      <w:r>
-        <w:t>[</w:t>
-      </w:r>
-      <w:proofErr w:type="gramEnd"/>
-      <w:r>
-        <w:t>at]</w:t>
-      </w:r>
-      <w:proofErr w:type="spellStart"/>
-      <w:r>
-        <w:t>rti</w:t>
-      </w:r>
-      <w:proofErr w:type="spellEnd"/>
-      <w:r>
-        <w:t>[d0t].com)</w:t>
+        <w:t xml:space="preserve"> Sumant Tambe (sumant[at]rti[d0t].com)</w:t>
       </w:r>
     </w:p>
     <w:p>
@@ -182,7 +163,7 @@
       <w:r>
         <w:t>Assigned acronym: DDS-</w:t>
       </w:r>
-      <w:del w:id="0" w:author="Sumant Tambe" w:date="2012-11-30T15:37:00Z">
+      <w:del w:id="2" w:author="Sumant Tambe" w:date="2012-11-30T15:37:00Z">
         <w:r>
           <w:delText>PSM-</w:delText>
         </w:r>
@@ -238,14 +219,16 @@
       <w:r>
         <w:t xml:space="preserve"> </w:t>
       </w:r>
-      <w:proofErr w:type="spellStart"/>
-      <w:r>
-        <w:t>ptc</w:t>
-      </w:r>
-      <w:proofErr w:type="spellEnd"/>
-      <w:r>
-        <w:t>/2012-10-08</w:t>
-      </w:r>
+      <w:del w:id="3" w:author="Sumant Tambe" w:date="2012-12-04T14:44:00Z">
+        <w:r>
+          <w:delText>ptc/2012-10-08</w:delText>
+        </w:r>
+      </w:del>
+      <w:ins w:id="4" w:author="Sumant Tambe" w:date="2012-12-04T14:44:00Z">
+        <w:r>
+          <w:t>ptc/2012-12-02</w:t>
+        </w:r>
+      </w:ins>
     </w:p>
     <w:p>
       <w:pPr>
@@ -270,17 +253,17 @@
         <w:pStyle w:val="ListParagraph"/>
         <w:jc w:val="both"/>
       </w:pPr>
-      <w:ins w:id="1" w:author="Sumant Tambe" w:date="2012-11-30T15:40:00Z">
+      <w:ins w:id="5" w:author="Sumant Tambe" w:date="2012-11-30T15:40:00Z">
         <w:r>
           <w:t xml:space="preserve">URL: </w:t>
         </w:r>
       </w:ins>
-      <w:del w:id="2" w:author="Sumant Tambe" w:date="2012-11-30T15:37:00Z">
+      <w:del w:id="6" w:author="Sumant Tambe" w:date="2012-11-30T15:37:00Z">
         <w:r>
           <w:delText xml:space="preserve">URL: </w:delText>
         </w:r>
       </w:del>
-      <w:ins w:id="3" w:author="Sumant Tambe" w:date="2012-11-30T15:40:00Z">
+      <w:ins w:id="7" w:author="Sumant Tambe" w:date="2012-11-30T15:40:00Z">
         <w:r>
           <w:fldChar w:fldCharType="begin"/>
         </w:r>
@@ -289,7 +272,7 @@
         </w:r>
         <w:r>
           <w:rPr>
-            <w:rPrChange w:id="4" w:author="Sumant Tambe" w:date="2012-11-30T15:40:00Z">
+            <w:rPrChange w:id="8" w:author="Sumant Tambe" w:date="2012-11-30T15:40:00Z">
               <w:rPr>
                 <w:rStyle w:val="Hyperlink"/>
               </w:rPr>
@@ -304,7 +287,7 @@
           <w:fldChar w:fldCharType="separate"/>
         </w:r>
       </w:ins>
-      <w:del w:id="5" w:author="Sumant Tambe" w:date="2012-11-30T15:37:00Z">
+      <w:del w:id="9" w:author="Sumant Tambe" w:date="2012-11-30T15:37:00Z">
         <w:r>
           <w:rPr>
             <w:rStyle w:val="Hyperlink"/>
@@ -312,7 +295,7 @@
           <w:delText>http://www.omg.org/cgi-bin/doc?ptc/2012-10-08</w:delText>
         </w:r>
       </w:del>
-      <w:ins w:id="6" w:author="Sumant Tambe" w:date="2012-11-30T15:40:00Z">
+      <w:ins w:id="10" w:author="Sumant Tambe" w:date="2012-11-30T15:40:00Z">
         <w:r>
           <w:rPr>
             <w:rStyle w:val="Hyperlink"/>
@@ -359,17 +342,19 @@
       <w:r>
         <w:t xml:space="preserve">Document number: </w:t>
       </w:r>
-      <w:proofErr w:type="spellStart"/>
-      <w:r>
-        <w:t>ptc</w:t>
-      </w:r>
-      <w:proofErr w:type="spellEnd"/>
-      <w:r>
-        <w:t>/</w:t>
-      </w:r>
-      <w:r>
-        <w:t>2012-10-07</w:t>
-      </w:r>
+      <w:del w:id="11" w:author="Sumant Tambe" w:date="2012-12-04T14:44:00Z">
+        <w:r>
+          <w:delText>ptc/</w:delText>
+        </w:r>
+        <w:r>
+          <w:delText>2012-10-07</w:delText>
+        </w:r>
+      </w:del>
+      <w:ins w:id="12" w:author="Sumant Tambe" w:date="2012-12-04T14:44:00Z">
+        <w:r>
+          <w:t>ptc/2012-12-01</w:t>
+        </w:r>
+      </w:ins>
     </w:p>
     <w:p>
       <w:pPr>
@@ -446,20 +431,22 @@
       <w:r>
         <w:t xml:space="preserve">Document Number: </w:t>
       </w:r>
-      <w:proofErr w:type="spellStart"/>
-      <w:r>
-        <w:t>ptc</w:t>
-      </w:r>
-      <w:proofErr w:type="spellEnd"/>
-      <w:r>
-        <w:t>/2012-10-12</w:t>
-      </w:r>
-    </w:p>
-    <w:p>
-      <w:pPr>
-        <w:jc w:val="both"/>
-        <w:rPr>
-          <w:ins w:id="7" w:author="Sumant Tambe" w:date="2012-11-30T15:45:00Z"/>
+      <w:del w:id="13" w:author="Sumant Tambe" w:date="2012-12-04T14:44:00Z">
+        <w:r>
+          <w:delText>ptc/2012-10-12</w:delText>
+        </w:r>
+      </w:del>
+      <w:ins w:id="14" w:author="Sumant Tambe" w:date="2012-12-04T14:44:00Z">
+        <w:r>
+          <w:t>ptc/2012-12-xx</w:t>
+        </w:r>
+      </w:ins>
+    </w:p>
+    <w:p>
+      <w:pPr>
+        <w:jc w:val="both"/>
+        <w:rPr>
+          <w:ins w:id="15" w:author="Sumant Tambe" w:date="2012-11-30T15:45:00Z"/>
           <w:b/>
         </w:rPr>
       </w:pPr>
@@ -477,7 +464,7 @@
           <w:b/>
         </w:rPr>
       </w:pPr>
-      <w:ins w:id="8" w:author="Sumant Tambe" w:date="2012-11-30T15:45:00Z">
+      <w:ins w:id="16" w:author="Sumant Tambe" w:date="2012-11-30T15:45:00Z">
         <w:r>
           <w:rPr>
             <w:b/>
@@ -486,7 +473,7 @@
           <w:t>Version: 2012</w:t>
         </w:r>
       </w:ins>
-      <w:ins w:id="9" w:author="Sumant Tambe" w:date="2012-11-30T15:46:00Z">
+      <w:ins w:id="17" w:author="Sumant Tambe" w:date="2012-11-30T15:46:00Z">
         <w:r>
           <w:rPr>
             <w:b/>
@@ -494,7 +481,7 @@
           <w:t>1</w:t>
         </w:r>
       </w:ins>
-      <w:ins w:id="10" w:author="Sumant Tambe" w:date="2012-11-30T15:47:00Z">
+      <w:ins w:id="18" w:author="Sumant Tambe" w:date="2012-11-30T15:47:00Z">
         <w:r>
           <w:rPr>
             <w:b/>
@@ -540,39 +527,51 @@
         <w:pStyle w:val="ListParagraph"/>
         <w:jc w:val="both"/>
         <w:rPr>
-          <w:ins w:id="11" w:author="Sumant Tambe" w:date="2012-11-30T15:44:00Z"/>
+          <w:ins w:id="19" w:author="Sumant Tambe" w:date="2012-11-30T15:44:00Z"/>
         </w:rPr>
       </w:pPr>
       <w:r>
         <w:t xml:space="preserve">Document number: </w:t>
       </w:r>
-      <w:proofErr w:type="spellStart"/>
-      <w:r>
-        <w:t>ptc</w:t>
-      </w:r>
-      <w:proofErr w:type="spellEnd"/>
-      <w:r>
-        <w:t>/2012-10-09</w:t>
-      </w:r>
-    </w:p>
-    <w:p>
-      <w:pPr>
-        <w:pStyle w:val="ListParagraph"/>
-        <w:jc w:val="both"/>
-      </w:pPr>
-      <w:ins w:id="12" w:author="Sumant Tambe" w:date="2012-11-30T15:44:00Z">
-        <w:r>
-          <w:t xml:space="preserve">Dependencies: </w:t>
-        </w:r>
-        <w:proofErr w:type="spellStart"/>
-        <w:r>
-          <w:t>ptc</w:t>
-        </w:r>
-        <w:proofErr w:type="spellEnd"/>
-        <w:r>
-          <w:t>/2012-10-10 (omgdds_src.zip)</w:t>
+      <w:r>
+        <w:t>ptc/2012-10-09</w:t>
+      </w:r>
+    </w:p>
+    <w:p>
+      <w:pPr>
+        <w:pStyle w:val="ListParagraph"/>
+        <w:jc w:val="both"/>
+      </w:pPr>
+      <w:ins w:id="20" w:author="Sumant Tambe" w:date="2012-11-30T15:44:00Z">
+        <w:r>
+          <w:t>Dependencies: ptc/2012-1</w:t>
         </w:r>
       </w:ins>
+      <w:ins w:id="21" w:author="Sumant Tambe" w:date="2012-12-04T14:38:00Z">
+        <w:r>
+          <w:t>2</w:t>
+        </w:r>
+      </w:ins>
+      <w:ins w:id="22" w:author="Sumant Tambe" w:date="2012-11-30T15:44:00Z">
+        <w:r>
+          <w:t>-</w:t>
+        </w:r>
+      </w:ins>
+      <w:ins w:id="23" w:author="Sumant Tambe" w:date="2012-12-04T14:38:00Z">
+        <w:r>
+          <w:t>0</w:t>
+        </w:r>
+      </w:ins>
+      <w:ins w:id="24" w:author="Sumant Tambe" w:date="2012-12-04T14:39:00Z">
+        <w:r>
+          <w:t>3</w:t>
+        </w:r>
+      </w:ins>
+      <w:ins w:id="25" w:author="Sumant Tambe" w:date="2012-11-30T15:44:00Z">
+        <w:r>
+          <w:t xml:space="preserve"> (omgdds_src.zip)</w:t>
+        </w:r>
+      </w:ins>
     </w:p>
     <w:p>
       <w:pPr>
@@ -591,7 +590,7 @@
       <w:r>
         <w:t xml:space="preserve">URL: </w:t>
       </w:r>
-      <w:del w:id="13" w:author="Sumant Tambe" w:date="2012-11-30T15:48:00Z">
+      <w:del w:id="26" w:author="Sumant Tambe" w:date="2012-11-30T15:48:00Z">
         <w:r>
           <w:fldChar w:fldCharType="begin"/>
         </w:r>
@@ -614,7 +613,7 @@
           <w:fldChar w:fldCharType="end"/>
         </w:r>
       </w:del>
-      <w:ins w:id="14" w:author="Sumant Tambe" w:date="2012-11-30T15:48:00Z">
+      <w:ins w:id="27" w:author="Sumant Tambe" w:date="2012-11-30T15:48:00Z">
         <w:r>
           <w:rPr>
             <w:rStyle w:val="Hyperlink"/>
@@ -622,7 +621,7 @@
           <w:t xml:space="preserve"> </w:t>
         </w:r>
       </w:ins>
-      <w:ins w:id="15" w:author="Sumant Tambe" w:date="2012-11-30T15:49:00Z">
+      <w:ins w:id="28" w:author="Sumant Tambe" w:date="2012-11-30T15:49:00Z">
         <w:r>
           <w:rPr>
             <w:rStyle w:val="Hyperlink"/>
@@ -701,28 +700,30 @@
         <w:pStyle w:val="ListParagraph"/>
         <w:jc w:val="both"/>
         <w:rPr>
-          <w:ins w:id="16" w:author="Sumant Tambe" w:date="2012-11-30T15:45:00Z"/>
+          <w:ins w:id="29" w:author="Sumant Tambe" w:date="2012-11-30T15:45:00Z"/>
         </w:rPr>
       </w:pPr>
       <w:r>
         <w:lastRenderedPageBreak/>
         <w:t xml:space="preserve">Document number: </w:t>
       </w:r>
-      <w:proofErr w:type="spellStart"/>
-      <w:r>
-        <w:t>ptc</w:t>
-      </w:r>
-      <w:proofErr w:type="spellEnd"/>
-      <w:r>
-        <w:t>/2012-10-10</w:t>
-      </w:r>
-    </w:p>
-    <w:p>
-      <w:pPr>
-        <w:pStyle w:val="ListParagraph"/>
-        <w:jc w:val="both"/>
-      </w:pPr>
-      <w:ins w:id="17" w:author="Sumant Tambe" w:date="2012-11-30T15:45:00Z">
+      <w:del w:id="30" w:author="Sumant Tambe" w:date="2012-12-04T14:39:00Z">
+        <w:r>
+          <w:delText>ptc/2012-10-10</w:delText>
+        </w:r>
+      </w:del>
+      <w:ins w:id="31" w:author="Sumant Tambe" w:date="2012-12-04T14:39:00Z">
+        <w:r>
+          <w:t>ptc/2012-12-04</w:t>
+        </w:r>
+      </w:ins>
+    </w:p>
+    <w:p>
+      <w:pPr>
+        <w:pStyle w:val="ListParagraph"/>
+        <w:jc w:val="both"/>
+      </w:pPr>
+      <w:ins w:id="32" w:author="Sumant Tambe" w:date="2012-11-30T15:45:00Z">
         <w:r>
           <w:t>Dependencies: None</w:t>
         </w:r>
@@ -745,7 +746,7 @@
       <w:r>
         <w:t xml:space="preserve">URL: </w:t>
       </w:r>
-      <w:ins w:id="18" w:author="Sumant Tambe" w:date="2012-11-30T15:50:00Z">
+      <w:ins w:id="33" w:author="Sumant Tambe" w:date="2012-11-30T15:50:00Z">
         <w:r>
           <w:rPr>
             <w:rStyle w:val="Hyperlink"/>
@@ -783,7 +784,7 @@
           <w:t>omgdds_src.zip</w:t>
         </w:r>
       </w:ins>
-      <w:del w:id="19" w:author="Sumant Tambe" w:date="2012-11-30T15:50:00Z">
+      <w:del w:id="34" w:author="Sumant Tambe" w:date="2012-11-30T15:50:00Z">
         <w:r>
           <w:fldChar w:fldCharType="begin"/>
         </w:r>
@@ -851,27 +852,31 @@
         <w:pStyle w:val="ListParagraph"/>
         <w:jc w:val="both"/>
         <w:rPr>
-          <w:ins w:id="20" w:author="Sumant Tambe" w:date="2012-11-30T15:45:00Z"/>
+          <w:ins w:id="35" w:author="Sumant Tambe" w:date="2012-11-30T15:45:00Z"/>
         </w:rPr>
       </w:pPr>
       <w:r>
         <w:t xml:space="preserve">Document number: </w:t>
       </w:r>
-      <w:proofErr w:type="spellStart"/>
-      <w:r>
-        <w:t>ptc</w:t>
-      </w:r>
-      <w:proofErr w:type="spellEnd"/>
-      <w:r>
-        <w:t>/2012-10-11</w:t>
-      </w:r>
-    </w:p>
-    <w:p>
-      <w:pPr>
-        <w:pStyle w:val="ListParagraph"/>
-        <w:jc w:val="both"/>
-      </w:pPr>
-      <w:ins w:id="21" w:author="Sumant Tambe" w:date="2012-11-30T15:45:00Z">
+      <w:del w:id="36" w:author="Sumant Tambe" w:date="2012-12-04T14:45:00Z">
+        <w:r>
+          <w:delText>ptc/2012-10-11</w:delText>
+        </w:r>
+      </w:del>
+      <w:ins w:id="37" w:author="Sumant Tambe" w:date="2012-12-04T14:45:00Z">
+        <w:r>
+          <w:t>ptc/2012-12-xx</w:t>
+        </w:r>
+      </w:ins>
+      <w:bookmarkStart w:id="38" w:name="_GoBack"/>
+      <w:bookmarkEnd w:id="38"/>
+    </w:p>
+    <w:p>
+      <w:pPr>
+        <w:pStyle w:val="ListParagraph"/>
+        <w:jc w:val="both"/>
+      </w:pPr>
+      <w:ins w:id="39" w:author="Sumant Tambe" w:date="2012-11-30T15:45:00Z">
         <w:r>
           <w:t>Dependencies: None</w:t>
         </w:r>
@@ -885,12 +890,12 @@
       <w:r>
         <w:t xml:space="preserve">Normative: </w:t>
       </w:r>
-      <w:ins w:id="22" w:author="Sumant Tambe" w:date="2012-11-30T16:03:00Z">
+      <w:ins w:id="40" w:author="Sumant Tambe" w:date="2012-11-30T16:03:00Z">
         <w:r>
           <w:t>No</w:t>
         </w:r>
       </w:ins>
-      <w:del w:id="23" w:author="Sumant Tambe" w:date="2012-11-30T16:03:00Z">
+      <w:del w:id="41" w:author="Sumant Tambe" w:date="2012-11-30T16:03:00Z">
         <w:r>
           <w:delText>Yes</w:delText>
         </w:r>
@@ -901,12 +906,12 @@
         <w:pStyle w:val="ListParagraph"/>
         <w:jc w:val="both"/>
       </w:pPr>
-      <w:del w:id="24" w:author="Sumant Tambe" w:date="2012-11-30T16:03:00Z">
+      <w:del w:id="42" w:author="Sumant Tambe" w:date="2012-11-30T16:03:00Z">
         <w:r>
           <w:delText xml:space="preserve">URL: </w:delText>
         </w:r>
       </w:del>
-      <w:del w:id="25" w:author="Sumant Tambe" w:date="2012-11-30T15:50:00Z">
+      <w:del w:id="43" w:author="Sumant Tambe" w:date="2012-11-30T15:50:00Z">
         <w:r>
           <w:fldChar w:fldCharType="begin"/>
         </w:r>
@@ -929,8 +934,6 @@
           <w:fldChar w:fldCharType="end"/>
         </w:r>
       </w:del>
-      <w:bookmarkStart w:id="26" w:name="_GoBack"/>
-      <w:bookmarkEnd w:id="26"/>
     </w:p>
     <w:p>
       <w:pPr>
@@ -1005,7 +1008,7 @@
     <w:pPr>
       <w:pStyle w:val="Header"/>
     </w:pPr>
-    <w:ins w:id="27" w:author="Sumant Tambe" w:date="2012-11-30T15:40:00Z">
+    <w:ins w:id="44" w:author="Sumant Tambe" w:date="2012-11-30T15:40:00Z">
       <w:r>
         <w:t>Submission Inventory</w:t>
       </w:r>
@@ -1014,15 +1017,7 @@
       </w:r>
       <w:r>
         <w:tab/>
-        <w:t xml:space="preserve">Template version: </w:t>
-      </w:r>
-      <w:proofErr w:type="spellStart"/>
-      <w:r>
-        <w:t>smsc</w:t>
-      </w:r>
-      <w:proofErr w:type="spellEnd"/>
-      <w:r>
-        <w:t>/12-02-01</w:t>
+        <w:t>Template version: smsc/12-02-01</w:t>
       </w:r>
     </w:ins>
   </w:p>

</xml_diff>

<commit_message>
Latest docs after AB review
</commit_message>
<xml_diff>
--- a/specification/dds_java_psm_inventory.docx
+++ b/specification/dds_java_psm_inventory.docx
@@ -88,16 +88,14 @@
       <w:r>
         <w:t xml:space="preserve">Document # </w:t>
       </w:r>
-      <w:del w:id="0" w:author="Sumant Tambe" w:date="2012-12-04T14:37:00Z">
-        <w:r>
-          <w:delText>ptc/2012-10-13</w:delText>
-        </w:r>
-      </w:del>
-      <w:ins w:id="1" w:author="Sumant Tambe" w:date="2012-12-04T14:37:00Z">
-        <w:r>
-          <w:t>ptc/2012-12-05</w:t>
-        </w:r>
-      </w:ins>
+      <w:proofErr w:type="spellStart"/>
+      <w:r>
+        <w:t>ptc</w:t>
+      </w:r>
+      <w:proofErr w:type="spellEnd"/>
+      <w:r>
+        <w:t>/2012-12-05</w:t>
+      </w:r>
     </w:p>
     <w:p>
       <w:pPr>
@@ -133,7 +131,28 @@
         <w:t>Primary contact for this submission:</w:t>
       </w:r>
       <w:r>
-        <w:t xml:space="preserve"> Sumant Tambe (sumant[at]rti[d0t].com)</w:t>
+        <w:t xml:space="preserve"> Sumant Tambe (</w:t>
+      </w:r>
+      <w:proofErr w:type="spellStart"/>
+      <w:proofErr w:type="gramStart"/>
+      <w:r>
+        <w:t>sumant</w:t>
+      </w:r>
+      <w:proofErr w:type="spellEnd"/>
+      <w:r>
+        <w:t>[</w:t>
+      </w:r>
+      <w:proofErr w:type="gramEnd"/>
+      <w:r>
+        <w:t>at]</w:t>
+      </w:r>
+      <w:proofErr w:type="spellStart"/>
+      <w:r>
+        <w:t>rti</w:t>
+      </w:r>
+      <w:proofErr w:type="spellEnd"/>
+      <w:r>
+        <w:t>[d0t].com)</w:t>
       </w:r>
     </w:p>
     <w:p>
@@ -161,15 +180,7 @@
         <w:jc w:val="both"/>
       </w:pPr>
       <w:r>
-        <w:t>Assigned acronym: DDS-</w:t>
-      </w:r>
-      <w:del w:id="2" w:author="Sumant Tambe" w:date="2012-11-30T15:37:00Z">
-        <w:r>
-          <w:delText>PSM-</w:delText>
-        </w:r>
-      </w:del>
-      <w:r>
-        <w:t>Java</w:t>
+        <w:t>Assigned acronym: DDS-Java</w:t>
       </w:r>
     </w:p>
     <w:p>
@@ -196,142 +207,7 @@
         <w:t>Title:</w:t>
       </w:r>
       <w:r>
-        <w:t xml:space="preserve"> </w:t>
-      </w:r>
-      <w:r>
-        <w:t>Java 5 Language PSM For DDS 1.0</w:t>
-      </w:r>
-      <w:r>
-        <w:t xml:space="preserve"> (with change tracking)</w:t>
-      </w:r>
-    </w:p>
-    <w:p>
-      <w:pPr>
-        <w:pStyle w:val="ListParagraph"/>
-        <w:jc w:val="both"/>
-      </w:pPr>
-      <w:r>
-        <w:t>Doc</w:t>
-      </w:r>
-      <w:r>
-        <w:t>ument number:</w:t>
-      </w:r>
-      <w:r>
-        <w:t xml:space="preserve"> </w:t>
-      </w:r>
-      <w:del w:id="3" w:author="Sumant Tambe" w:date="2012-12-04T14:44:00Z">
-        <w:r>
-          <w:delText>ptc/2012-10-08</w:delText>
-        </w:r>
-      </w:del>
-      <w:ins w:id="4" w:author="Sumant Tambe" w:date="2012-12-04T14:44:00Z">
-        <w:r>
-          <w:t>ptc/2012-12-02</w:t>
-        </w:r>
-      </w:ins>
-    </w:p>
-    <w:p>
-      <w:pPr>
-        <w:pStyle w:val="ListParagraph"/>
-        <w:jc w:val="both"/>
-      </w:pPr>
-      <w:r>
-        <w:t>Description: This is the FTF Beta 3 for DDS-PSM-Java</w:t>
-      </w:r>
-    </w:p>
-    <w:p>
-      <w:pPr>
-        <w:pStyle w:val="ListParagraph"/>
-        <w:jc w:val="both"/>
-      </w:pPr>
-      <w:r>
-        <w:t>Normative: No</w:t>
-      </w:r>
-    </w:p>
-    <w:p>
-      <w:pPr>
-        <w:pStyle w:val="ListParagraph"/>
-        <w:jc w:val="both"/>
-      </w:pPr>
-      <w:ins w:id="5" w:author="Sumant Tambe" w:date="2012-11-30T15:40:00Z">
-        <w:r>
-          <w:t xml:space="preserve">URL: </w:t>
-        </w:r>
-      </w:ins>
-      <w:del w:id="6" w:author="Sumant Tambe" w:date="2012-11-30T15:37:00Z">
-        <w:r>
-          <w:delText xml:space="preserve">URL: </w:delText>
-        </w:r>
-      </w:del>
-      <w:ins w:id="7" w:author="Sumant Tambe" w:date="2012-11-30T15:40:00Z">
-        <w:r>
-          <w:fldChar w:fldCharType="begin"/>
-        </w:r>
-        <w:r>
-          <w:instrText xml:space="preserve"> HYPERLINK "</w:instrText>
-        </w:r>
-        <w:r>
-          <w:rPr>
-            <w:rPrChange w:id="8" w:author="Sumant Tambe" w:date="2012-11-30T15:40:00Z">
-              <w:rPr>
-                <w:rStyle w:val="Hyperlink"/>
-              </w:rPr>
-            </w:rPrChange>
-          </w:rPr>
-          <w:instrText>None</w:instrText>
-        </w:r>
-        <w:r>
-          <w:instrText xml:space="preserve">" </w:instrText>
-        </w:r>
-        <w:r>
-          <w:fldChar w:fldCharType="separate"/>
-        </w:r>
-      </w:ins>
-      <w:del w:id="9" w:author="Sumant Tambe" w:date="2012-11-30T15:37:00Z">
-        <w:r>
-          <w:rPr>
-            <w:rStyle w:val="Hyperlink"/>
-          </w:rPr>
-          <w:delText>http://www.omg.org/cgi-bin/doc?ptc/2012-10-08</w:delText>
-        </w:r>
-      </w:del>
-      <w:ins w:id="10" w:author="Sumant Tambe" w:date="2012-11-30T15:40:00Z">
-        <w:r>
-          <w:rPr>
-            <w:rStyle w:val="Hyperlink"/>
-          </w:rPr>
-          <w:t>None</w:t>
-        </w:r>
-        <w:r>
-          <w:fldChar w:fldCharType="end"/>
-        </w:r>
-      </w:ins>
-    </w:p>
-    <w:p>
-      <w:pPr>
-        <w:pStyle w:val="ListParagraph"/>
-        <w:ind w:left="0"/>
-        <w:jc w:val="both"/>
-      </w:pPr>
-    </w:p>
-    <w:p>
-      <w:pPr>
-        <w:pStyle w:val="ListParagraph"/>
-        <w:numPr>
-          <w:ilvl w:val="0"/>
-          <w:numId w:val="4"/>
-        </w:numPr>
-        <w:ind w:left="720"/>
-        <w:jc w:val="both"/>
-      </w:pPr>
-      <w:r>
-        <w:rPr>
-          <w:b/>
-        </w:rPr>
-        <w:t>Title:</w:t>
-      </w:r>
-      <w:r>
-        <w:t xml:space="preserve"> Java 5 Language PSM For DDS 1.0 (without change tracking)</w:t>
+        <w:t xml:space="preserve"> Java 5 Language PSM For DDS 1.0 (clean)</w:t>
       </w:r>
     </w:p>
     <w:p>
@@ -342,19 +218,14 @@
       <w:r>
         <w:t xml:space="preserve">Document number: </w:t>
       </w:r>
-      <w:del w:id="11" w:author="Sumant Tambe" w:date="2012-12-04T14:44:00Z">
-        <w:r>
-          <w:delText>ptc/</w:delText>
-        </w:r>
-        <w:r>
-          <w:delText>2012-10-07</w:delText>
-        </w:r>
-      </w:del>
-      <w:ins w:id="12" w:author="Sumant Tambe" w:date="2012-12-04T14:44:00Z">
-        <w:r>
-          <w:t>ptc/2012-12-01</w:t>
-        </w:r>
-      </w:ins>
+      <w:proofErr w:type="spellStart"/>
+      <w:r>
+        <w:t>ptc</w:t>
+      </w:r>
+      <w:proofErr w:type="spellEnd"/>
+      <w:r>
+        <w:t>/2012-12-01</w:t>
+      </w:r>
     </w:p>
     <w:p>
       <w:pPr>
@@ -393,6 +264,91 @@
     </w:p>
     <w:p>
       <w:pPr>
+        <w:pStyle w:val="ListParagraph"/>
+        <w:jc w:val="both"/>
+      </w:pPr>
+    </w:p>
+    <w:p>
+      <w:pPr>
+        <w:pStyle w:val="ListParagraph"/>
+        <w:numPr>
+          <w:ilvl w:val="0"/>
+          <w:numId w:val="4"/>
+        </w:numPr>
+        <w:ind w:left="720"/>
+        <w:jc w:val="both"/>
+      </w:pPr>
+      <w:r>
+        <w:rPr>
+          <w:b/>
+        </w:rPr>
+        <w:t>Title:</w:t>
+      </w:r>
+      <w:r>
+        <w:t xml:space="preserve"> </w:t>
+      </w:r>
+      <w:r>
+        <w:t>Java 5 Language PSM For DDS 1.0</w:t>
+      </w:r>
+      <w:r>
+        <w:t xml:space="preserve"> (with change tracking)</w:t>
+      </w:r>
+    </w:p>
+    <w:p>
+      <w:pPr>
+        <w:pStyle w:val="ListParagraph"/>
+        <w:jc w:val="both"/>
+      </w:pPr>
+      <w:r>
+        <w:t>Doc</w:t>
+      </w:r>
+      <w:r>
+        <w:t>ument number:</w:t>
+      </w:r>
+      <w:r>
+        <w:t xml:space="preserve"> </w:t>
+      </w:r>
+      <w:proofErr w:type="spellStart"/>
+      <w:r>
+        <w:t>ptc</w:t>
+      </w:r>
+      <w:proofErr w:type="spellEnd"/>
+      <w:r>
+        <w:t>/2012-12-02</w:t>
+      </w:r>
+    </w:p>
+    <w:p>
+      <w:pPr>
+        <w:pStyle w:val="ListParagraph"/>
+        <w:jc w:val="both"/>
+      </w:pPr>
+      <w:r>
+        <w:t>Description: This is the FTF Beta 3 for DDS-PSM-Java</w:t>
+      </w:r>
+    </w:p>
+    <w:p>
+      <w:pPr>
+        <w:pStyle w:val="ListParagraph"/>
+        <w:jc w:val="both"/>
+      </w:pPr>
+      <w:r>
+        <w:t>Normative: No</w:t>
+      </w:r>
+    </w:p>
+    <w:p>
+      <w:pPr>
+        <w:pStyle w:val="ListParagraph"/>
+        <w:jc w:val="both"/>
+      </w:pPr>
+      <w:r>
+        <w:t xml:space="preserve">URL: </w:t>
+      </w:r>
+      <w:r>
+        <w:t>None</w:t>
+      </w:r>
+    </w:p>
+    <w:p>
+      <w:pPr>
         <w:rPr>
           <w:b/>
         </w:rPr>
@@ -431,22 +387,22 @@
       <w:r>
         <w:t xml:space="preserve">Document Number: </w:t>
       </w:r>
-      <w:del w:id="13" w:author="Sumant Tambe" w:date="2012-12-04T14:44:00Z">
-        <w:r>
-          <w:delText>ptc/2012-10-12</w:delText>
-        </w:r>
-      </w:del>
-      <w:ins w:id="14" w:author="Sumant Tambe" w:date="2012-12-04T14:44:00Z">
-        <w:r>
-          <w:t>ptc/2012-12-xx</w:t>
-        </w:r>
-      </w:ins>
-    </w:p>
-    <w:p>
-      <w:pPr>
-        <w:jc w:val="both"/>
-        <w:rPr>
-          <w:ins w:id="15" w:author="Sumant Tambe" w:date="2012-11-30T15:45:00Z"/>
+      <w:proofErr w:type="spellStart"/>
+      <w:r>
+        <w:t>ptc</w:t>
+      </w:r>
+      <w:proofErr w:type="spellEnd"/>
+      <w:r>
+        <w:t>/2012-12-</w:t>
+      </w:r>
+      <w:r>
+        <w:t>06 (clean)</w:t>
+      </w:r>
+    </w:p>
+    <w:p>
+      <w:pPr>
+        <w:jc w:val="both"/>
+        <w:rPr>
           <w:b/>
         </w:rPr>
       </w:pPr>
@@ -464,31 +420,21 @@
           <w:b/>
         </w:rPr>
       </w:pPr>
-      <w:ins w:id="16" w:author="Sumant Tambe" w:date="2012-11-30T15:45:00Z">
-        <w:r>
-          <w:rPr>
-            <w:b/>
-          </w:rPr>
-          <w:tab/>
-          <w:t>Version: 2012</w:t>
-        </w:r>
-      </w:ins>
-      <w:ins w:id="17" w:author="Sumant Tambe" w:date="2012-11-30T15:46:00Z">
-        <w:r>
-          <w:rPr>
-            <w:b/>
-          </w:rPr>
-          <w:t>1</w:t>
-        </w:r>
-      </w:ins>
-      <w:ins w:id="18" w:author="Sumant Tambe" w:date="2012-11-30T15:47:00Z">
-        <w:r>
-          <w:rPr>
-            <w:b/>
-          </w:rPr>
-          <w:t>201</w:t>
-        </w:r>
-      </w:ins>
+      <w:r>
+        <w:rPr>
+          <w:b/>
+        </w:rPr>
+        <w:tab/>
+        <w:t xml:space="preserve">Version: </w:t>
+      </w:r>
+      <w:bookmarkStart w:id="0" w:name="_GoBack"/>
+      <w:r>
+        <w:t>20121</w:t>
+      </w:r>
+      <w:r>
+        <w:t>201</w:t>
+      </w:r>
+      <w:bookmarkEnd w:id="0"/>
     </w:p>
     <w:p>
       <w:pPr>
@@ -526,52 +472,50 @@
       <w:pPr>
         <w:pStyle w:val="ListParagraph"/>
         <w:jc w:val="both"/>
-        <w:rPr>
-          <w:ins w:id="19" w:author="Sumant Tambe" w:date="2012-11-30T15:44:00Z"/>
-        </w:rPr>
       </w:pPr>
       <w:r>
         <w:t xml:space="preserve">Document number: </w:t>
       </w:r>
-      <w:r>
-        <w:t>ptc/2012-10-09</w:t>
-      </w:r>
-    </w:p>
-    <w:p>
-      <w:pPr>
-        <w:pStyle w:val="ListParagraph"/>
-        <w:jc w:val="both"/>
-      </w:pPr>
-      <w:ins w:id="20" w:author="Sumant Tambe" w:date="2012-11-30T15:44:00Z">
-        <w:r>
-          <w:t>Dependencies: ptc/2012-1</w:t>
-        </w:r>
-      </w:ins>
-      <w:ins w:id="21" w:author="Sumant Tambe" w:date="2012-12-04T14:38:00Z">
-        <w:r>
-          <w:t>2</w:t>
-        </w:r>
-      </w:ins>
-      <w:ins w:id="22" w:author="Sumant Tambe" w:date="2012-11-30T15:44:00Z">
-        <w:r>
-          <w:t>-</w:t>
-        </w:r>
-      </w:ins>
-      <w:ins w:id="23" w:author="Sumant Tambe" w:date="2012-12-04T14:38:00Z">
-        <w:r>
-          <w:t>0</w:t>
-        </w:r>
-      </w:ins>
-      <w:ins w:id="24" w:author="Sumant Tambe" w:date="2012-12-04T14:39:00Z">
-        <w:r>
-          <w:t>3</w:t>
-        </w:r>
-      </w:ins>
-      <w:ins w:id="25" w:author="Sumant Tambe" w:date="2012-11-30T15:44:00Z">
-        <w:r>
-          <w:t xml:space="preserve"> (omgdds_src.zip)</w:t>
-        </w:r>
-      </w:ins>
+      <w:proofErr w:type="spellStart"/>
+      <w:r>
+        <w:t>ptc</w:t>
+      </w:r>
+      <w:proofErr w:type="spellEnd"/>
+      <w:r>
+        <w:t>/2012-12-03</w:t>
+      </w:r>
+    </w:p>
+    <w:p>
+      <w:pPr>
+        <w:pStyle w:val="ListParagraph"/>
+        <w:jc w:val="both"/>
+      </w:pPr>
+      <w:r>
+        <w:t xml:space="preserve">Dependencies: </w:t>
+      </w:r>
+      <w:proofErr w:type="spellStart"/>
+      <w:r>
+        <w:t>ptc</w:t>
+      </w:r>
+      <w:proofErr w:type="spellEnd"/>
+      <w:r>
+        <w:t>/2012-1</w:t>
+      </w:r>
+      <w:r>
+        <w:t>2</w:t>
+      </w:r>
+      <w:r>
+        <w:t>-</w:t>
+      </w:r>
+      <w:r>
+        <w:t>0</w:t>
+      </w:r>
+      <w:r>
+        <w:t>4</w:t>
+      </w:r>
+      <w:r>
+        <w:t xml:space="preserve"> (omgdds_src.zip)</w:t>
+      </w:r>
     </w:p>
     <w:p>
       <w:pPr>
@@ -590,75 +534,42 @@
       <w:r>
         <w:t xml:space="preserve">URL: </w:t>
       </w:r>
-      <w:del w:id="26" w:author="Sumant Tambe" w:date="2012-11-30T15:48:00Z">
-        <w:r>
-          <w:fldChar w:fldCharType="begin"/>
-        </w:r>
-        <w:r>
-          <w:delInstrText xml:space="preserve"> HYPERLINK "http://www.omg.org/cgi-bin/doc?ptc/2012-10-09" </w:delInstrText>
-        </w:r>
-        <w:r>
-          <w:fldChar w:fldCharType="separate"/>
-        </w:r>
-        <w:r>
-          <w:rPr>
-            <w:rStyle w:val="Hyperlink"/>
-          </w:rPr>
-          <w:delText>http://www.omg.org/cgi-bin/doc?ptc/2012-10-09</w:delText>
-        </w:r>
-        <w:r>
-          <w:rPr>
-            <w:rStyle w:val="Hyperlink"/>
-          </w:rPr>
-          <w:fldChar w:fldCharType="end"/>
-        </w:r>
-      </w:del>
-      <w:ins w:id="27" w:author="Sumant Tambe" w:date="2012-11-30T15:48:00Z">
-        <w:r>
-          <w:rPr>
-            <w:rStyle w:val="Hyperlink"/>
-          </w:rPr>
-          <w:t xml:space="preserve"> </w:t>
-        </w:r>
-      </w:ins>
-      <w:ins w:id="28" w:author="Sumant Tambe" w:date="2012-11-30T15:49:00Z">
-        <w:r>
-          <w:rPr>
-            <w:rStyle w:val="Hyperlink"/>
-          </w:rPr>
-          <w:t>http://www.omg.org/spec/</w:t>
-        </w:r>
-        <w:r>
-          <w:rPr>
-            <w:rStyle w:val="Hyperlink"/>
-          </w:rPr>
-          <w:t>DDS-Java</w:t>
-        </w:r>
-        <w:r>
-          <w:rPr>
-            <w:rStyle w:val="Hyperlink"/>
-          </w:rPr>
-          <w:t>/</w:t>
-        </w:r>
-        <w:r>
-          <w:rPr>
-            <w:rStyle w:val="Hyperlink"/>
-          </w:rPr>
-          <w:t>20121201</w:t>
-        </w:r>
-        <w:r>
-          <w:rPr>
-            <w:rStyle w:val="Hyperlink"/>
-          </w:rPr>
-          <w:t>/</w:t>
-        </w:r>
-        <w:r>
-          <w:rPr>
-            <w:rStyle w:val="Hyperlink"/>
-          </w:rPr>
-          <w:t>omgdds_src.zip</w:t>
-        </w:r>
-      </w:ins>
+      <w:r>
+        <w:rPr>
+          <w:rStyle w:val="Hyperlink"/>
+        </w:rPr>
+        <w:t>http://www.omg.org/spec/</w:t>
+      </w:r>
+      <w:r>
+        <w:rPr>
+          <w:rStyle w:val="Hyperlink"/>
+        </w:rPr>
+        <w:t>DDS-Java</w:t>
+      </w:r>
+      <w:r>
+        <w:rPr>
+          <w:rStyle w:val="Hyperlink"/>
+        </w:rPr>
+        <w:t>/</w:t>
+      </w:r>
+      <w:r>
+        <w:rPr>
+          <w:rStyle w:val="Hyperlink"/>
+        </w:rPr>
+        <w:t>20121201</w:t>
+      </w:r>
+      <w:r>
+        <w:rPr>
+          <w:rStyle w:val="Hyperlink"/>
+        </w:rPr>
+        <w:t>/</w:t>
+      </w:r>
+      <w:r>
+        <w:rPr>
+          <w:rStyle w:val="Hyperlink"/>
+        </w:rPr>
+        <w:t>omgdds_src.zip</w:t>
+      </w:r>
     </w:p>
     <w:p>
       <w:pPr>
@@ -699,35 +610,28 @@
       <w:pPr>
         <w:pStyle w:val="ListParagraph"/>
         <w:jc w:val="both"/>
-        <w:rPr>
-          <w:ins w:id="29" w:author="Sumant Tambe" w:date="2012-11-30T15:45:00Z"/>
-        </w:rPr>
+      </w:pPr>
+      <w:r>
+        <w:t xml:space="preserve">Document number: </w:t>
+      </w:r>
+      <w:proofErr w:type="spellStart"/>
+      <w:r>
+        <w:t>ptc</w:t>
+      </w:r>
+      <w:proofErr w:type="spellEnd"/>
+      <w:r>
+        <w:t>/2012-12-04</w:t>
+      </w:r>
+    </w:p>
+    <w:p>
+      <w:pPr>
+        <w:pStyle w:val="ListParagraph"/>
+        <w:jc w:val="both"/>
       </w:pPr>
       <w:r>
         <w:lastRenderedPageBreak/>
-        <w:t xml:space="preserve">Document number: </w:t>
-      </w:r>
-      <w:del w:id="30" w:author="Sumant Tambe" w:date="2012-12-04T14:39:00Z">
-        <w:r>
-          <w:delText>ptc/2012-10-10</w:delText>
-        </w:r>
-      </w:del>
-      <w:ins w:id="31" w:author="Sumant Tambe" w:date="2012-12-04T14:39:00Z">
-        <w:r>
-          <w:t>ptc/2012-12-04</w:t>
-        </w:r>
-      </w:ins>
-    </w:p>
-    <w:p>
-      <w:pPr>
-        <w:pStyle w:val="ListParagraph"/>
-        <w:jc w:val="both"/>
-      </w:pPr>
-      <w:ins w:id="32" w:author="Sumant Tambe" w:date="2012-11-30T15:45:00Z">
-        <w:r>
-          <w:t>Dependencies: None</w:t>
-        </w:r>
-      </w:ins>
+        <w:t>Dependencies: None</w:t>
+      </w:r>
     </w:p>
     <w:p>
       <w:pPr>
@@ -746,67 +650,42 @@
       <w:r>
         <w:t xml:space="preserve">URL: </w:t>
       </w:r>
-      <w:ins w:id="33" w:author="Sumant Tambe" w:date="2012-11-30T15:50:00Z">
-        <w:r>
-          <w:rPr>
-            <w:rStyle w:val="Hyperlink"/>
-          </w:rPr>
-          <w:t>http://www.omg.org/spec/</w:t>
-        </w:r>
-        <w:r>
-          <w:rPr>
-            <w:rStyle w:val="Hyperlink"/>
-          </w:rPr>
-          <w:t>DDS-Java</w:t>
-        </w:r>
-        <w:r>
-          <w:rPr>
-            <w:rStyle w:val="Hyperlink"/>
-          </w:rPr>
-          <w:t>/</w:t>
-        </w:r>
-        <w:r>
-          <w:rPr>
-            <w:rStyle w:val="Hyperlink"/>
-          </w:rPr>
-          <w:t>20121201</w:t>
-        </w:r>
-        <w:r>
-          <w:rPr>
-            <w:rStyle w:val="Hyperlink"/>
-          </w:rPr>
-          <w:t>/</w:t>
-        </w:r>
-        <w:r>
-          <w:rPr>
-            <w:rStyle w:val="Hyperlink"/>
-          </w:rPr>
-          <w:t>omgdds_src.zip</w:t>
-        </w:r>
-      </w:ins>
-      <w:del w:id="34" w:author="Sumant Tambe" w:date="2012-11-30T15:50:00Z">
-        <w:r>
-          <w:fldChar w:fldCharType="begin"/>
-        </w:r>
-        <w:r>
-          <w:delInstrText xml:space="preserve"> HYPERLINK "http://www.omg.org/cgi-bin/doc?ptc/2012-10-10" </w:delInstrText>
-        </w:r>
-        <w:r>
-          <w:fldChar w:fldCharType="separate"/>
-        </w:r>
-        <w:r>
-          <w:rPr>
-            <w:rStyle w:val="Hyperlink"/>
-          </w:rPr>
-          <w:delText>http://www.omg.org/cgi-bin/doc?ptc/2012-10-10</w:delText>
-        </w:r>
-        <w:r>
-          <w:rPr>
-            <w:rStyle w:val="Hyperlink"/>
-          </w:rPr>
-          <w:fldChar w:fldCharType="end"/>
-        </w:r>
-      </w:del>
+      <w:r>
+        <w:rPr>
+          <w:rStyle w:val="Hyperlink"/>
+        </w:rPr>
+        <w:t>http://www.omg.org/spec/</w:t>
+      </w:r>
+      <w:r>
+        <w:rPr>
+          <w:rStyle w:val="Hyperlink"/>
+        </w:rPr>
+        <w:t>DDS-Java</w:t>
+      </w:r>
+      <w:r>
+        <w:rPr>
+          <w:rStyle w:val="Hyperlink"/>
+        </w:rPr>
+        <w:t>/</w:t>
+      </w:r>
+      <w:r>
+        <w:rPr>
+          <w:rStyle w:val="Hyperlink"/>
+        </w:rPr>
+        <w:t>20121201</w:t>
+      </w:r>
+      <w:r>
+        <w:rPr>
+          <w:rStyle w:val="Hyperlink"/>
+        </w:rPr>
+        <w:t>/</w:t>
+      </w:r>
+      <w:r>
+        <w:rPr>
+          <w:rStyle w:val="Hyperlink"/>
+        </w:rPr>
+        <w:t>omgdds_src.zip</w:t>
+      </w:r>
     </w:p>
     <w:p>
       <w:pPr>
@@ -851,36 +730,27 @@
       <w:pPr>
         <w:pStyle w:val="ListParagraph"/>
         <w:jc w:val="both"/>
-        <w:rPr>
-          <w:ins w:id="35" w:author="Sumant Tambe" w:date="2012-11-30T15:45:00Z"/>
-        </w:rPr>
       </w:pPr>
       <w:r>
         <w:t xml:space="preserve">Document number: </w:t>
       </w:r>
-      <w:del w:id="36" w:author="Sumant Tambe" w:date="2012-12-04T14:45:00Z">
-        <w:r>
-          <w:delText>ptc/2012-10-11</w:delText>
-        </w:r>
-      </w:del>
-      <w:ins w:id="37" w:author="Sumant Tambe" w:date="2012-12-04T14:45:00Z">
-        <w:r>
-          <w:t>ptc/2012-12-xx</w:t>
-        </w:r>
-      </w:ins>
-      <w:bookmarkStart w:id="38" w:name="_GoBack"/>
-      <w:bookmarkEnd w:id="38"/>
-    </w:p>
-    <w:p>
-      <w:pPr>
-        <w:pStyle w:val="ListParagraph"/>
-        <w:jc w:val="both"/>
-      </w:pPr>
-      <w:ins w:id="39" w:author="Sumant Tambe" w:date="2012-11-30T15:45:00Z">
-        <w:r>
-          <w:t>Dependencies: None</w:t>
-        </w:r>
-      </w:ins>
+      <w:proofErr w:type="spellStart"/>
+      <w:r>
+        <w:t>ptc</w:t>
+      </w:r>
+      <w:proofErr w:type="spellEnd"/>
+      <w:r>
+        <w:t>/2012-12-08</w:t>
+      </w:r>
+    </w:p>
+    <w:p>
+      <w:pPr>
+        <w:pStyle w:val="ListParagraph"/>
+        <w:jc w:val="both"/>
+      </w:pPr>
+      <w:r>
+        <w:t>Dependencies: None</w:t>
+      </w:r>
     </w:p>
     <w:p>
       <w:pPr>
@@ -890,50 +760,15 @@
       <w:r>
         <w:t xml:space="preserve">Normative: </w:t>
       </w:r>
-      <w:ins w:id="40" w:author="Sumant Tambe" w:date="2012-11-30T16:03:00Z">
-        <w:r>
-          <w:t>No</w:t>
-        </w:r>
-      </w:ins>
-      <w:del w:id="41" w:author="Sumant Tambe" w:date="2012-11-30T16:03:00Z">
-        <w:r>
-          <w:delText>Yes</w:delText>
-        </w:r>
-      </w:del>
-    </w:p>
-    <w:p>
-      <w:pPr>
-        <w:pStyle w:val="ListParagraph"/>
-        <w:jc w:val="both"/>
-      </w:pPr>
-      <w:del w:id="42" w:author="Sumant Tambe" w:date="2012-11-30T16:03:00Z">
-        <w:r>
-          <w:delText xml:space="preserve">URL: </w:delText>
-        </w:r>
-      </w:del>
-      <w:del w:id="43" w:author="Sumant Tambe" w:date="2012-11-30T15:50:00Z">
-        <w:r>
-          <w:fldChar w:fldCharType="begin"/>
-        </w:r>
-        <w:r>
-          <w:delInstrText xml:space="preserve"> HYPERLINK "http://www.omg.org/cgi-bin/doc?ptc/2012-10-11" </w:delInstrText>
-        </w:r>
-        <w:r>
-          <w:fldChar w:fldCharType="separate"/>
-        </w:r>
-        <w:r>
-          <w:rPr>
-            <w:rStyle w:val="Hyperlink"/>
-          </w:rPr>
-          <w:delText>http://www.omg.org/cgi-bin/doc?ptc/2012-10-11</w:delText>
-        </w:r>
-        <w:r>
-          <w:rPr>
-            <w:rStyle w:val="Hyperlink"/>
-          </w:rPr>
-          <w:fldChar w:fldCharType="end"/>
-        </w:r>
-      </w:del>
+      <w:r>
+        <w:t>No</w:t>
+      </w:r>
+    </w:p>
+    <w:p>
+      <w:pPr>
+        <w:pStyle w:val="ListParagraph"/>
+        <w:jc w:val="both"/>
+      </w:pPr>
     </w:p>
     <w:p>
       <w:pPr>
@@ -1008,18 +843,24 @@
     <w:pPr>
       <w:pStyle w:val="Header"/>
     </w:pPr>
-    <w:ins w:id="44" w:author="Sumant Tambe" w:date="2012-11-30T15:40:00Z">
-      <w:r>
-        <w:t>Submission Inventory</w:t>
-      </w:r>
-      <w:r>
-        <w:tab/>
-      </w:r>
-      <w:r>
-        <w:tab/>
-        <w:t>Template version: smsc/12-02-01</w:t>
-      </w:r>
-    </w:ins>
+    <w:r>
+      <w:t>Submission Inventory</w:t>
+    </w:r>
+    <w:r>
+      <w:tab/>
+    </w:r>
+    <w:r>
+      <w:tab/>
+      <w:t xml:space="preserve">Template version: </w:t>
+    </w:r>
+    <w:proofErr w:type="spellStart"/>
+    <w:r>
+      <w:t>smsc</w:t>
+    </w:r>
+    <w:proofErr w:type="spellEnd"/>
+    <w:r>
+      <w:t>/12-02-01</w:t>
+    </w:r>
   </w:p>
 </w:hdr>
 </file>

</xml_diff>